<commit_message>
Task 917989 - changes to version number as a result of lb_net_code
git-svn-id: svn://127.0.0.1/Core@11507 17c802ae-cbca-534c-9e8e-6d19a4926c45
</commit_message>
<xml_diff>
--- a/trunk/doc/readme_exnm04070013en_updt55.docx
+++ b/trunk/doc/readme_exnm04070013en_updt55.docx
@@ -72,11 +72,21 @@
       <w:pPr>
         <w:pStyle w:val="coverinfo"/>
       </w:pPr>
-      <w:fldSimple w:instr=" DOCPROPERTY  $Product$  \* MERGEFORMAT ">
-        <w:r>
-          <w:t>Network Manager</w:t>
-        </w:r>
-      </w:fldSimple>
+      <w:r>
+        <w:fldChar w:fldCharType="begin"/>
+      </w:r>
+      <w:r>
+        <w:instrText xml:space="preserve"> DOCPROPERTY  $Product$  \* MERGEFORMAT </w:instrText>
+      </w:r>
+      <w:r>
+        <w:fldChar w:fldCharType="separate"/>
+      </w:r>
+      <w:r>
+        <w:t>Network Manager</w:t>
+      </w:r>
+      <w:r>
+        <w:fldChar w:fldCharType="end"/>
+      </w:r>
     </w:p>
     <w:p>
       <w:pPr>
@@ -122,11 +132,21 @@
           <w:docGrid w:linePitch="360"/>
         </w:sectPr>
       </w:pPr>
-      <w:fldSimple w:instr=" DOCPROPERTY  &quot;$Base Release$&quot;  \* MERGEFORMAT ">
-        <w:r>
-          <w:t>4.7.0.0</w:t>
-        </w:r>
-      </w:fldSimple>
+      <w:r>
+        <w:fldChar w:fldCharType="begin"/>
+      </w:r>
+      <w:r>
+        <w:instrText xml:space="preserve"> DOCPROPERTY  "$Base Release$"  \* MERGEFORMAT </w:instrText>
+      </w:r>
+      <w:r>
+        <w:fldChar w:fldCharType="separate"/>
+      </w:r>
+      <w:r>
+        <w:t>4.7.0.0</w:t>
+      </w:r>
+      <w:r>
+        <w:fldChar w:fldCharType="end"/>
+      </w:r>
       <w:r>
         <w:t xml:space="preserve"> Fix </w:t>
       </w:r>
@@ -1280,11 +1300,21 @@
       <w:r>
         <w:t xml:space="preserve">Location Bridge component of the </w:t>
       </w:r>
-      <w:fldSimple w:instr=" DOCPROPERTY  $Product$  \* MERGEFORMAT ">
-        <w:r>
-          <w:t>Network Manager</w:t>
-        </w:r>
-      </w:fldSimple>
+      <w:r>
+        <w:fldChar w:fldCharType="begin"/>
+      </w:r>
+      <w:r>
+        <w:instrText xml:space="preserve"> DOCPROPERTY  $Product$  \* MERGEFORMAT </w:instrText>
+      </w:r>
+      <w:r>
+        <w:fldChar w:fldCharType="separate"/>
+      </w:r>
+      <w:r>
+        <w:t>Network Manager</w:t>
+      </w:r>
+      <w:r>
+        <w:fldChar w:fldCharType="end"/>
+      </w:r>
       <w:r>
         <w:fldChar w:fldCharType="begin"/>
       </w:r>
@@ -1469,11 +1499,21 @@
             <w:pPr>
               <w:pStyle w:val="TableText"/>
             </w:pPr>
-            <w:fldSimple w:instr=" DOCPROPERTY  &quot;$Base Release$&quot;  \* MERGEFORMAT ">
-              <w:r>
-                <w:t>4.7.0.0</w:t>
-              </w:r>
-            </w:fldSimple>
+            <w:r>
+              <w:fldChar w:fldCharType="begin"/>
+            </w:r>
+            <w:r>
+              <w:instrText xml:space="preserve"> DOCPROPERTY  "$Base Release$"  \* MERGEFORMAT </w:instrText>
+            </w:r>
+            <w:r>
+              <w:fldChar w:fldCharType="separate"/>
+            </w:r>
+            <w:r>
+              <w:t>4.7.0.0</w:t>
+            </w:r>
+            <w:r>
+              <w:fldChar w:fldCharType="end"/>
+            </w:r>
           </w:p>
         </w:tc>
       </w:tr>
@@ -1657,20 +1697,34 @@
               </w:rPr>
               <w:t xml:space="preserve">that </w:t>
             </w:r>
-            <w:fldSimple w:instr=" DOCPROPERTY  &quot;$Bentley Select Release$&quot;  \* MERGEFORMAT ">
-              <w:r>
-                <w:rPr>
-                  <w:sz w:val="16"/>
-                  <w:szCs w:val="16"/>
-                </w:rPr>
-                <w:t>exnm04070010en_updt55</w:t>
-              </w:r>
-            </w:fldSimple>
+            <w:r>
+              <w:fldChar w:fldCharType="begin"/>
+            </w:r>
+            <w:r>
+              <w:instrText xml:space="preserve"> DOCPROPERTY  "$Bentley Select Release$"  \* MERGEFORMAT </w:instrText>
+            </w:r>
+            <w:r>
+              <w:fldChar w:fldCharType="separate"/>
+            </w:r>
             <w:r>
               <w:rPr>
                 <w:sz w:val="16"/>
                 <w:szCs w:val="16"/>
               </w:rPr>
+              <w:t>exnm04070010en_updt55</w:t>
+            </w:r>
+            <w:r>
+              <w:rPr>
+                <w:sz w:val="16"/>
+                <w:szCs w:val="16"/>
+              </w:rPr>
+              <w:fldChar w:fldCharType="end"/>
+            </w:r>
+            <w:r>
+              <w:rPr>
+                <w:sz w:val="16"/>
+                <w:szCs w:val="16"/>
+              </w:rPr>
               <w:t>.</w:t>
             </w:r>
             <w:r>
@@ -1725,14 +1779,27 @@
               </w:rPr>
               <w:t xml:space="preserve">At the prompt type START </w:t>
             </w:r>
-            <w:fldSimple w:instr=" DOCPROPERTY  &quot;$Install SQL Script$&quot;  \* MERGEFORMAT ">
-              <w:r>
-                <w:rPr>
-                  <w:szCs w:val="16"/>
-                </w:rPr>
-                <w:t>exnm04070010en_updt55.sql</w:t>
-              </w:r>
-            </w:fldSimple>
+            <w:r>
+              <w:fldChar w:fldCharType="begin"/>
+            </w:r>
+            <w:r>
+              <w:instrText xml:space="preserve"> DOCPROPERTY  "$Install SQL Script$"  \* MERGEFORMAT </w:instrText>
+            </w:r>
+            <w:r>
+              <w:fldChar w:fldCharType="separate"/>
+            </w:r>
+            <w:r>
+              <w:rPr>
+                <w:szCs w:val="16"/>
+              </w:rPr>
+              <w:t>exnm04070010en_updt55.sql</w:t>
+            </w:r>
+            <w:r>
+              <w:rPr>
+                <w:szCs w:val="16"/>
+              </w:rPr>
+              <w:fldChar w:fldCharType="end"/>
+            </w:r>
             <w:r>
               <w:rPr>
                 <w:szCs w:val="16"/>
@@ -1885,21 +1952,7 @@
               <w:rPr>
                 <w:rStyle w:val="TableTitleline"/>
               </w:rPr>
-              <w:t xml:space="preserve">How </w:t>
-            </w:r>
-            <w:proofErr w:type="gramStart"/>
-            <w:r>
-              <w:rPr>
-                <w:rStyle w:val="TableTitleline"/>
-              </w:rPr>
-              <w:t>To</w:t>
-            </w:r>
-            <w:proofErr w:type="gramEnd"/>
-            <w:r>
-              <w:rPr>
-                <w:rStyle w:val="TableTitleline"/>
-              </w:rPr>
-              <w:t xml:space="preserve"> Test </w:t>
+              <w:t xml:space="preserve">How To Test </w:t>
             </w:r>
           </w:p>
         </w:tc>
@@ -6485,7 +6538,6 @@
                 <w:szCs w:val="16"/>
               </w:rPr>
             </w:pPr>
-            <w:bookmarkStart w:id="3" w:name="_GoBack"/>
             <w:r>
               <w:rPr>
                 <w:rStyle w:val="info-text"/>
@@ -6518,75 +6570,6 @@
                 <w:szCs w:val="16"/>
               </w:rPr>
               <w:t>Defect 910054</w:t>
-            </w:r>
-          </w:p>
-        </w:tc>
-        <w:tc>
-          <w:tcPr>
-            <w:tcW w:w="2243" w:type="dxa"/>
-            <w:shd w:val="clear" w:color="auto" w:fill="FFFFFF" w:themeFill="background1"/>
-          </w:tcPr>
-          <w:p>
-            <w:pPr>
-              <w:pStyle w:val="TableText"/>
-              <w:rPr>
-                <w:rFonts w:cs="Arial"/>
-                <w:szCs w:val="16"/>
-              </w:rPr>
-            </w:pPr>
-          </w:p>
-        </w:tc>
-      </w:tr>
-      <w:bookmarkEnd w:id="3"/>
-      <w:tr>
-        <w:trPr>
-          <w:trHeight w:val="181"/>
-        </w:trPr>
-        <w:tc>
-          <w:tcPr>
-            <w:tcW w:w="5965" w:type="dxa"/>
-            <w:shd w:val="clear" w:color="auto" w:fill="FFFFFF" w:themeFill="background1"/>
-          </w:tcPr>
-          <w:p>
-            <w:pPr>
-              <w:rPr>
-                <w:rFonts w:ascii="Arial" w:hAnsi="Arial" w:cs="Arial"/>
-                <w:sz w:val="16"/>
-                <w:szCs w:val="16"/>
-              </w:rPr>
-            </w:pPr>
-            <w:r>
-              <w:rPr>
-                <w:rStyle w:val="info-text"/>
-                <w:rFonts w:ascii="Arial" w:hAnsi="Arial" w:cs="Arial"/>
-                <w:sz w:val="16"/>
-                <w:szCs w:val="16"/>
-              </w:rPr>
-              <w:t>Problem with aggregation on non-exclusive partial linear route type</w:t>
-            </w:r>
-          </w:p>
-        </w:tc>
-        <w:tc>
-          <w:tcPr>
-            <w:tcW w:w="2070" w:type="dxa"/>
-            <w:shd w:val="clear" w:color="auto" w:fill="FFFFFF" w:themeFill="background1"/>
-          </w:tcPr>
-          <w:p>
-            <w:pPr>
-              <w:pStyle w:val="TableText"/>
-              <w:rPr>
-                <w:rStyle w:val="info-text"/>
-                <w:rFonts w:cs="Arial"/>
-                <w:szCs w:val="16"/>
-              </w:rPr>
-            </w:pPr>
-            <w:r>
-              <w:rPr>
-                <w:rStyle w:val="info-text"/>
-                <w:rFonts w:cs="Arial"/>
-                <w:szCs w:val="16"/>
-              </w:rPr>
-              <w:t>Defect 913849</w:t>
             </w:r>
           </w:p>
         </w:tc>
@@ -6630,7 +6613,7 @@
                 <w:sz w:val="16"/>
                 <w:szCs w:val="16"/>
               </w:rPr>
-              <w:t>LB_GET.GET_LB_RPT_TAB doesn't respect units</w:t>
+              <w:t>Problem with aggregation on non-exclusive partial linear route type</w:t>
             </w:r>
           </w:p>
         </w:tc>
@@ -6654,7 +6637,7 @@
                 <w:rFonts w:cs="Arial"/>
                 <w:szCs w:val="16"/>
               </w:rPr>
-              <w:t>Defect 655329</w:t>
+              <w:t>Defect 913849</w:t>
             </w:r>
           </w:p>
         </w:tc>
@@ -6686,20 +6669,88 @@
           <w:p>
             <w:pPr>
               <w:rPr>
+                <w:rFonts w:ascii="Arial" w:hAnsi="Arial" w:cs="Arial"/>
+                <w:sz w:val="16"/>
+                <w:szCs w:val="16"/>
+              </w:rPr>
+            </w:pPr>
+            <w:r>
+              <w:rPr>
                 <w:rStyle w:val="info-text"/>
                 <w:rFonts w:ascii="Arial" w:hAnsi="Arial" w:cs="Arial"/>
                 <w:sz w:val="16"/>
                 <w:szCs w:val="16"/>
               </w:rPr>
-            </w:pPr>
-            <w:hyperlink r:id="rId12" w:history="1"/>
-            <w:r>
+              <w:t>LB_GET.GET_LB_RPT_TAB doesn't respect units</w:t>
+            </w:r>
+          </w:p>
+        </w:tc>
+        <w:tc>
+          <w:tcPr>
+            <w:tcW w:w="2070" w:type="dxa"/>
+            <w:shd w:val="clear" w:color="auto" w:fill="FFFFFF" w:themeFill="background1"/>
+          </w:tcPr>
+          <w:p>
+            <w:pPr>
+              <w:pStyle w:val="TableText"/>
+              <w:rPr>
+                <w:rStyle w:val="info-text"/>
+                <w:rFonts w:cs="Arial"/>
+                <w:szCs w:val="16"/>
+              </w:rPr>
+            </w:pPr>
+            <w:r>
+              <w:rPr>
+                <w:rStyle w:val="info-text"/>
+                <w:rFonts w:cs="Arial"/>
+                <w:szCs w:val="16"/>
+              </w:rPr>
+              <w:t>Defect 655329</w:t>
+            </w:r>
+          </w:p>
+        </w:tc>
+        <w:tc>
+          <w:tcPr>
+            <w:tcW w:w="2243" w:type="dxa"/>
+            <w:shd w:val="clear" w:color="auto" w:fill="FFFFFF" w:themeFill="background1"/>
+          </w:tcPr>
+          <w:p>
+            <w:pPr>
+              <w:pStyle w:val="TableText"/>
+              <w:rPr>
+                <w:rFonts w:cs="Arial"/>
+                <w:szCs w:val="16"/>
+              </w:rPr>
+            </w:pPr>
+          </w:p>
+        </w:tc>
+      </w:tr>
+      <w:tr>
+        <w:trPr>
+          <w:trHeight w:val="181"/>
+        </w:trPr>
+        <w:tc>
+          <w:tcPr>
+            <w:tcW w:w="5965" w:type="dxa"/>
+            <w:shd w:val="clear" w:color="auto" w:fill="FFFFFF" w:themeFill="background1"/>
+          </w:tcPr>
+          <w:p>
+            <w:pPr>
               <w:rPr>
                 <w:rStyle w:val="info-text"/>
                 <w:rFonts w:ascii="Arial" w:hAnsi="Arial" w:cs="Arial"/>
                 <w:sz w:val="16"/>
                 <w:szCs w:val="16"/>
               </w:rPr>
+            </w:pPr>
+            <w:hyperlink r:id="rId12" w:history="1"/>
+            <w:r>
+              <w:rPr>
+                <w:rStyle w:val="info-text"/>
+                <w:rFonts w:ascii="Arial" w:hAnsi="Arial" w:cs="Arial"/>
+                <w:sz w:val="16"/>
+                <w:szCs w:val="16"/>
+              </w:rPr>
               <w:t>Drop LB script can fail if executed immediately after install and upgrade</w:t>
             </w:r>
           </w:p>
@@ -6784,13 +6835,13 @@
       <w:pPr>
         <w:pStyle w:val="Heading1"/>
       </w:pPr>
+      <w:bookmarkStart w:id="3" w:name="_Toc514335452"/>
       <w:bookmarkStart w:id="4" w:name="_Toc514335454"/>
-      <w:bookmarkStart w:id="5" w:name="_Toc514335452"/>
       <w:r>
         <w:lastRenderedPageBreak/>
         <w:t>List of New and Amended Files</w:t>
       </w:r>
-      <w:bookmarkEnd w:id="5"/>
+      <w:bookmarkEnd w:id="3"/>
     </w:p>
     <w:tbl>
       <w:tblPr>
@@ -7602,7 +7653,7 @@
                 <w:i w:val="0"/>
                 <w:iCs w:val="0"/>
               </w:rPr>
-              <w:t>v_network_types.sql</w:t>
+              <w:t>lb_net_code.pkh</w:t>
             </w:r>
           </w:p>
         </w:tc>
@@ -7616,7 +7667,7 @@
               <w:pStyle w:val="TableText"/>
             </w:pPr>
             <w:r>
-              <w:t>1.3</w:t>
+              <w:t>1.1</w:t>
             </w:r>
           </w:p>
         </w:tc>
@@ -7649,10 +7700,39 @@
                 <w:i w:val="0"/>
                 <w:iCs w:val="0"/>
               </w:rPr>
-              <w:t>v_lb_directed_path_</w:t>
-            </w:r>
-            <w:proofErr w:type="gramStart"/>
-            <w:r>
+              <w:t>lb_net_code.pkb</w:t>
+            </w:r>
+          </w:p>
+        </w:tc>
+        <w:tc>
+          <w:tcPr>
+            <w:tcW w:w="7022" w:type="dxa"/>
+            <w:shd w:val="clear" w:color="auto" w:fill="FFFFFF" w:themeFill="background1"/>
+          </w:tcPr>
+          <w:p>
+            <w:pPr>
+              <w:pStyle w:val="TableText"/>
+            </w:pPr>
+            <w:r>
+              <w:t>1.1</w:t>
+            </w:r>
+            <w:bookmarkStart w:id="5" w:name="_GoBack"/>
+            <w:bookmarkEnd w:id="5"/>
+          </w:p>
+        </w:tc>
+      </w:tr>
+      <w:tr>
+        <w:trPr>
+          <w:trHeight w:val="181"/>
+        </w:trPr>
+        <w:tc>
+          <w:tcPr>
+            <w:tcW w:w="3256" w:type="dxa"/>
+            <w:shd w:val="clear" w:color="auto" w:fill="FFFFFF" w:themeFill="background1"/>
+          </w:tcPr>
+          <w:p>
+            <w:pPr>
+              <w:pStyle w:val="TableText"/>
               <w:rPr>
                 <w:rStyle w:val="TableTitleline"/>
                 <w:b w:val="0"/>
@@ -7660,9 +7740,17 @@
                 <w:i w:val="0"/>
                 <w:iCs w:val="0"/>
               </w:rPr>
-              <w:t>links.vw</w:t>
-            </w:r>
-            <w:proofErr w:type="gramEnd"/>
+            </w:pPr>
+            <w:r>
+              <w:rPr>
+                <w:rStyle w:val="TableTitleline"/>
+                <w:b w:val="0"/>
+                <w:bCs w:val="0"/>
+                <w:i w:val="0"/>
+                <w:iCs w:val="0"/>
+              </w:rPr>
+              <w:t>v_network_types.sql</w:t>
+            </w:r>
           </w:p>
         </w:tc>
         <w:tc>
@@ -7675,7 +7763,7 @@
               <w:pStyle w:val="TableText"/>
             </w:pPr>
             <w:r>
-              <w:t>1.0</w:t>
+              <w:t>1.3</w:t>
             </w:r>
           </w:p>
         </w:tc>
@@ -7708,7 +7796,7 @@
                 <w:i w:val="0"/>
                 <w:iCs w:val="0"/>
               </w:rPr>
-              <w:t>V_LB_PATH_BETWEEN_POINTS.vw</w:t>
+              <w:t>v_lb_directed_path_links.vw</w:t>
             </w:r>
           </w:p>
         </w:tc>
@@ -7722,7 +7810,7 @@
               <w:pStyle w:val="TableText"/>
             </w:pPr>
             <w:r>
-              <w:t>1.6</w:t>
+              <w:t>1.0</w:t>
             </w:r>
           </w:p>
         </w:tc>
@@ -7755,10 +7843,37 @@
                 <w:i w:val="0"/>
                 <w:iCs w:val="0"/>
               </w:rPr>
-              <w:t>v_lb_path_</w:t>
-            </w:r>
-            <w:proofErr w:type="gramStart"/>
-            <w:r>
+              <w:t>V_LB_PATH_BETWEEN_POINTS.vw</w:t>
+            </w:r>
+          </w:p>
+        </w:tc>
+        <w:tc>
+          <w:tcPr>
+            <w:tcW w:w="7022" w:type="dxa"/>
+            <w:shd w:val="clear" w:color="auto" w:fill="FFFFFF" w:themeFill="background1"/>
+          </w:tcPr>
+          <w:p>
+            <w:pPr>
+              <w:pStyle w:val="TableText"/>
+            </w:pPr>
+            <w:r>
+              <w:t>1.6</w:t>
+            </w:r>
+          </w:p>
+        </w:tc>
+      </w:tr>
+      <w:tr>
+        <w:trPr>
+          <w:trHeight w:val="181"/>
+        </w:trPr>
+        <w:tc>
+          <w:tcPr>
+            <w:tcW w:w="3256" w:type="dxa"/>
+            <w:shd w:val="clear" w:color="auto" w:fill="FFFFFF" w:themeFill="background1"/>
+          </w:tcPr>
+          <w:p>
+            <w:pPr>
+              <w:pStyle w:val="TableText"/>
               <w:rPr>
                 <w:rStyle w:val="TableTitleline"/>
                 <w:b w:val="0"/>
@@ -7766,9 +7881,17 @@
                 <w:i w:val="0"/>
                 <w:iCs w:val="0"/>
               </w:rPr>
-              <w:t>links.vw</w:t>
-            </w:r>
-            <w:proofErr w:type="gramEnd"/>
+            </w:pPr>
+            <w:r>
+              <w:rPr>
+                <w:rStyle w:val="TableTitleline"/>
+                <w:b w:val="0"/>
+                <w:bCs w:val="0"/>
+                <w:i w:val="0"/>
+                <w:iCs w:val="0"/>
+              </w:rPr>
+              <w:t>v_lb_path_links.vw</w:t>
+            </w:r>
           </w:p>
         </w:tc>
         <w:tc>
@@ -7814,10 +7937,37 @@
                 <w:i w:val="0"/>
                 <w:iCs w:val="0"/>
               </w:rPr>
-              <w:t>v_lb_type_nw_</w:t>
-            </w:r>
-            <w:proofErr w:type="gramStart"/>
-            <w:r>
+              <w:t>v_lb_type_nw_flags.vw</w:t>
+            </w:r>
+          </w:p>
+        </w:tc>
+        <w:tc>
+          <w:tcPr>
+            <w:tcW w:w="7022" w:type="dxa"/>
+            <w:shd w:val="clear" w:color="auto" w:fill="FFFFFF" w:themeFill="background1"/>
+          </w:tcPr>
+          <w:p>
+            <w:pPr>
+              <w:pStyle w:val="TableText"/>
+            </w:pPr>
+            <w:r>
+              <w:t>1.0</w:t>
+            </w:r>
+          </w:p>
+        </w:tc>
+      </w:tr>
+      <w:tr>
+        <w:trPr>
+          <w:trHeight w:val="181"/>
+        </w:trPr>
+        <w:tc>
+          <w:tcPr>
+            <w:tcW w:w="3256" w:type="dxa"/>
+            <w:shd w:val="clear" w:color="auto" w:fill="FFFFFF" w:themeFill="background1"/>
+          </w:tcPr>
+          <w:p>
+            <w:pPr>
+              <w:pStyle w:val="TableText"/>
               <w:rPr>
                 <w:rStyle w:val="TableTitleline"/>
                 <w:b w:val="0"/>
@@ -7825,9 +7975,17 @@
                 <w:i w:val="0"/>
                 <w:iCs w:val="0"/>
               </w:rPr>
-              <w:t>flags.vw</w:t>
-            </w:r>
-            <w:proofErr w:type="gramEnd"/>
+            </w:pPr>
+            <w:r>
+              <w:rPr>
+                <w:rStyle w:val="TableTitleline"/>
+                <w:b w:val="0"/>
+                <w:bCs w:val="0"/>
+                <w:i w:val="0"/>
+                <w:iCs w:val="0"/>
+              </w:rPr>
+              <w:t>v_network_elements.vw</w:t>
+            </w:r>
           </w:p>
         </w:tc>
         <w:tc>
@@ -7873,10 +8031,37 @@
                 <w:i w:val="0"/>
                 <w:iCs w:val="0"/>
               </w:rPr>
-              <w:t>v_network_</w:t>
-            </w:r>
-            <w:proofErr w:type="gramStart"/>
-            <w:r>
+              <w:t>v_nm_inv_on_network.vw</w:t>
+            </w:r>
+          </w:p>
+        </w:tc>
+        <w:tc>
+          <w:tcPr>
+            <w:tcW w:w="7022" w:type="dxa"/>
+            <w:shd w:val="clear" w:color="auto" w:fill="FFFFFF" w:themeFill="background1"/>
+          </w:tcPr>
+          <w:p>
+            <w:pPr>
+              <w:pStyle w:val="TableText"/>
+            </w:pPr>
+            <w:r>
+              <w:t>1.1</w:t>
+            </w:r>
+          </w:p>
+        </w:tc>
+      </w:tr>
+      <w:tr>
+        <w:trPr>
+          <w:trHeight w:val="181"/>
+        </w:trPr>
+        <w:tc>
+          <w:tcPr>
+            <w:tcW w:w="3256" w:type="dxa"/>
+            <w:shd w:val="clear" w:color="auto" w:fill="FFFFFF" w:themeFill="background1"/>
+          </w:tcPr>
+          <w:p>
+            <w:pPr>
+              <w:pStyle w:val="TableText"/>
               <w:rPr>
                 <w:rStyle w:val="TableTitleline"/>
                 <w:b w:val="0"/>
@@ -7884,9 +8069,17 @@
                 <w:i w:val="0"/>
                 <w:iCs w:val="0"/>
               </w:rPr>
-              <w:t>elements.vw</w:t>
-            </w:r>
-            <w:proofErr w:type="gramEnd"/>
+            </w:pPr>
+            <w:r>
+              <w:rPr>
+                <w:rStyle w:val="TableTitleline"/>
+                <w:b w:val="0"/>
+                <w:bCs w:val="0"/>
+                <w:i w:val="0"/>
+                <w:iCs w:val="0"/>
+              </w:rPr>
+              <w:t>lb_path.pkh</w:t>
+            </w:r>
           </w:p>
         </w:tc>
         <w:tc>
@@ -7899,7 +8092,7 @@
               <w:pStyle w:val="TableText"/>
             </w:pPr>
             <w:r>
-              <w:t>1.0</w:t>
+              <w:t>1.10</w:t>
             </w:r>
           </w:p>
         </w:tc>
@@ -7932,10 +8125,37 @@
                 <w:i w:val="0"/>
                 <w:iCs w:val="0"/>
               </w:rPr>
-              <w:t>v_nm_inv_on_</w:t>
-            </w:r>
-            <w:proofErr w:type="gramStart"/>
-            <w:r>
+              <w:t>lb_path.pkb</w:t>
+            </w:r>
+          </w:p>
+        </w:tc>
+        <w:tc>
+          <w:tcPr>
+            <w:tcW w:w="7022" w:type="dxa"/>
+            <w:shd w:val="clear" w:color="auto" w:fill="FFFFFF" w:themeFill="background1"/>
+          </w:tcPr>
+          <w:p>
+            <w:pPr>
+              <w:pStyle w:val="TableText"/>
+            </w:pPr>
+            <w:r>
+              <w:t>1.14</w:t>
+            </w:r>
+          </w:p>
+        </w:tc>
+      </w:tr>
+      <w:tr>
+        <w:trPr>
+          <w:trHeight w:val="181"/>
+        </w:trPr>
+        <w:tc>
+          <w:tcPr>
+            <w:tcW w:w="3256" w:type="dxa"/>
+            <w:shd w:val="clear" w:color="auto" w:fill="FFFFFF" w:themeFill="background1"/>
+          </w:tcPr>
+          <w:p>
+            <w:pPr>
+              <w:pStyle w:val="TableText"/>
               <w:rPr>
                 <w:rStyle w:val="TableTitleline"/>
                 <w:b w:val="0"/>
@@ -7943,9 +8163,17 @@
                 <w:i w:val="0"/>
                 <w:iCs w:val="0"/>
               </w:rPr>
-              <w:t>network.vw</w:t>
-            </w:r>
-            <w:proofErr w:type="gramEnd"/>
+            </w:pPr>
+            <w:r>
+              <w:rPr>
+                <w:rStyle w:val="TableTitleline"/>
+                <w:b w:val="0"/>
+                <w:bCs w:val="0"/>
+                <w:i w:val="0"/>
+                <w:iCs w:val="0"/>
+              </w:rPr>
+              <w:t>lb_path_reg.pkh</w:t>
+            </w:r>
           </w:p>
         </w:tc>
         <w:tc>
@@ -7958,7 +8186,7 @@
               <w:pStyle w:val="TableText"/>
             </w:pPr>
             <w:r>
-              <w:t>1.1</w:t>
+              <w:t>1.2</w:t>
             </w:r>
           </w:p>
         </w:tc>
@@ -7991,7 +8219,7 @@
                 <w:i w:val="0"/>
                 <w:iCs w:val="0"/>
               </w:rPr>
-              <w:t>lb_path.pkh</w:t>
+              <w:t>lb_path_reg.pkb</w:t>
             </w:r>
           </w:p>
         </w:tc>
@@ -8005,7 +8233,7 @@
               <w:pStyle w:val="TableText"/>
             </w:pPr>
             <w:r>
-              <w:t>1.10</w:t>
+              <w:t>1.9</w:t>
             </w:r>
           </w:p>
         </w:tc>
@@ -8038,7 +8266,7 @@
                 <w:i w:val="0"/>
                 <w:iCs w:val="0"/>
               </w:rPr>
-              <w:t>lb_path.pkb</w:t>
+              <w:t>create_nlt_geometry_view.prc</w:t>
             </w:r>
           </w:p>
         </w:tc>
@@ -8052,7 +8280,7 @@
               <w:pStyle w:val="TableText"/>
             </w:pPr>
             <w:r>
-              <w:t>1.14</w:t>
+              <w:t>1.5</w:t>
             </w:r>
           </w:p>
         </w:tc>
@@ -8085,7 +8313,7 @@
                 <w:i w:val="0"/>
                 <w:iCs w:val="0"/>
               </w:rPr>
-              <w:t>lb_path_reg.pkh</w:t>
+              <w:t>GetNetworkLinearLocationsTab.fnc</w:t>
             </w:r>
           </w:p>
         </w:tc>
@@ -8132,7 +8360,7 @@
                 <w:i w:val="0"/>
                 <w:iCs w:val="0"/>
               </w:rPr>
-              <w:t>lb_path_reg.pkb</w:t>
+              <w:t>GetLinearElementTypes.prc</w:t>
             </w:r>
           </w:p>
         </w:tc>
@@ -8146,7 +8374,7 @@
               <w:pStyle w:val="TableText"/>
             </w:pPr>
             <w:r>
-              <w:t>1.9</w:t>
+              <w:t>1.1</w:t>
             </w:r>
           </w:p>
         </w:tc>
@@ -8179,7 +8407,7 @@
                 <w:i w:val="0"/>
                 <w:iCs w:val="0"/>
               </w:rPr>
-              <w:t>create_nlt_geometry_view.prc</w:t>
+              <w:t>GetAssetLinearLocationsTab.fnc</w:t>
             </w:r>
           </w:p>
         </w:tc>
@@ -8193,7 +8421,7 @@
               <w:pStyle w:val="TableText"/>
             </w:pPr>
             <w:r>
-              <w:t>1.5</w:t>
+              <w:t>1.2</w:t>
             </w:r>
           </w:p>
         </w:tc>
@@ -8226,7 +8454,7 @@
                 <w:i w:val="0"/>
                 <w:iCs w:val="0"/>
               </w:rPr>
-              <w:t>GetNetworkLinearLocationsTab.fnc</w:t>
+              <w:t>v_network_types.sql</w:t>
             </w:r>
           </w:p>
         </w:tc>
@@ -8240,7 +8468,7 @@
               <w:pStyle w:val="TableText"/>
             </w:pPr>
             <w:r>
-              <w:t>1.2</w:t>
+              <w:t>1.3</w:t>
             </w:r>
           </w:p>
         </w:tc>
@@ -8273,7 +8501,7 @@
                 <w:i w:val="0"/>
                 <w:iCs w:val="0"/>
               </w:rPr>
-              <w:t>GetLinearElementTypes.prc</w:t>
+              <w:t>GetAssetLinearLocations.fnc</w:t>
             </w:r>
           </w:p>
         </w:tc>
@@ -8320,7 +8548,7 @@
                 <w:i w:val="0"/>
                 <w:iCs w:val="0"/>
               </w:rPr>
-              <w:t>GetAssetLinearLocationsTab.fnc</w:t>
+              <w:t>GetNetworkLinearLocations.fnc</w:t>
             </w:r>
           </w:p>
         </w:tc>
@@ -8334,7 +8562,7 @@
               <w:pStyle w:val="TableText"/>
             </w:pPr>
             <w:r>
-              <w:t>1.2</w:t>
+              <w:t>1.1</w:t>
             </w:r>
           </w:p>
         </w:tc>
@@ -8367,7 +8595,7 @@
                 <w:i w:val="0"/>
                 <w:iCs w:val="0"/>
               </w:rPr>
-              <w:t>v_network_types.sql</w:t>
+              <w:t>make_nw_from_lrefs.prc</w:t>
             </w:r>
           </w:p>
         </w:tc>
@@ -8381,7 +8609,7 @@
               <w:pStyle w:val="TableText"/>
             </w:pPr>
             <w:r>
-              <w:t>1.3</w:t>
+              <w:t>1.1</w:t>
             </w:r>
           </w:p>
         </w:tc>
@@ -8414,7 +8642,7 @@
                 <w:i w:val="0"/>
                 <w:iCs w:val="0"/>
               </w:rPr>
-              <w:t>GetAssetLinearLocations.fnc</w:t>
+              <w:t>v_nm_datum_themes.vw</w:t>
             </w:r>
           </w:p>
         </w:tc>
@@ -8428,7 +8656,7 @@
               <w:pStyle w:val="TableText"/>
             </w:pPr>
             <w:r>
-              <w:t>1.1</w:t>
+              <w:t>1.2</w:t>
             </w:r>
           </w:p>
         </w:tc>
@@ -8461,7 +8689,8 @@
                 <w:i w:val="0"/>
                 <w:iCs w:val="0"/>
               </w:rPr>
-              <w:t>GetNetworkLinearLocations.fnc</w:t>
+              <w:lastRenderedPageBreak/>
+              <w:t>v_nm_element_xsp.vw</w:t>
             </w:r>
           </w:p>
         </w:tc>
@@ -8475,7 +8704,7 @@
               <w:pStyle w:val="TableText"/>
             </w:pPr>
             <w:r>
-              <w:t>1.1</w:t>
+              <w:t>1.0</w:t>
             </w:r>
           </w:p>
         </w:tc>
@@ -8508,7 +8737,7 @@
                 <w:i w:val="0"/>
                 <w:iCs w:val="0"/>
               </w:rPr>
-              <w:t>make_nw_from_lrefs.prc</w:t>
+              <w:t>v_nm_element_xsp_rvrs.vw</w:t>
             </w:r>
           </w:p>
         </w:tc>
@@ -8522,7 +8751,7 @@
               <w:pStyle w:val="TableText"/>
             </w:pPr>
             <w:r>
-              <w:t>1.1</w:t>
+              <w:t>1.0</w:t>
             </w:r>
           </w:p>
         </w:tc>
@@ -8555,10 +8784,37 @@
                 <w:i w:val="0"/>
                 <w:iCs w:val="0"/>
               </w:rPr>
-              <w:t>v_nm_datum_</w:t>
-            </w:r>
-            <w:proofErr w:type="gramStart"/>
-            <w:r>
+              <w:t>v_nlt_xsps.vw</w:t>
+            </w:r>
+          </w:p>
+        </w:tc>
+        <w:tc>
+          <w:tcPr>
+            <w:tcW w:w="7022" w:type="dxa"/>
+            <w:shd w:val="clear" w:color="auto" w:fill="FFFFFF" w:themeFill="background1"/>
+          </w:tcPr>
+          <w:p>
+            <w:pPr>
+              <w:pStyle w:val="TableText"/>
+            </w:pPr>
+            <w:r>
+              <w:t>1.1</w:t>
+            </w:r>
+          </w:p>
+        </w:tc>
+      </w:tr>
+      <w:tr>
+        <w:trPr>
+          <w:trHeight w:val="181"/>
+        </w:trPr>
+        <w:tc>
+          <w:tcPr>
+            <w:tcW w:w="3256" w:type="dxa"/>
+            <w:shd w:val="clear" w:color="auto" w:fill="FFFFFF" w:themeFill="background1"/>
+          </w:tcPr>
+          <w:p>
+            <w:pPr>
+              <w:pStyle w:val="TableText"/>
               <w:rPr>
                 <w:rStyle w:val="TableTitleline"/>
                 <w:b w:val="0"/>
@@ -8566,9 +8822,17 @@
                 <w:i w:val="0"/>
                 <w:iCs w:val="0"/>
               </w:rPr>
-              <w:t>themes.vw</w:t>
-            </w:r>
-            <w:proofErr w:type="gramEnd"/>
+            </w:pPr>
+            <w:r>
+              <w:rPr>
+                <w:rStyle w:val="TableTitleline"/>
+                <w:b w:val="0"/>
+                <w:bCs w:val="0"/>
+                <w:i w:val="0"/>
+                <w:iCs w:val="0"/>
+              </w:rPr>
+              <w:t>v_nlt_xsp_rvrs.vw</w:t>
+            </w:r>
           </w:p>
         </w:tc>
         <w:tc>
@@ -8581,7 +8845,7 @@
               <w:pStyle w:val="TableText"/>
             </w:pPr>
             <w:r>
-              <w:t>1.2</w:t>
+              <w:t>1.0</w:t>
             </w:r>
           </w:p>
         </w:tc>
@@ -8614,10 +8878,37 @@
                 <w:i w:val="0"/>
                 <w:iCs w:val="0"/>
               </w:rPr>
-              <w:t>v_nm_element_</w:t>
-            </w:r>
-            <w:proofErr w:type="gramStart"/>
-            <w:r>
+              <w:t>v_nlt_element_xsps.vw</w:t>
+            </w:r>
+          </w:p>
+        </w:tc>
+        <w:tc>
+          <w:tcPr>
+            <w:tcW w:w="7022" w:type="dxa"/>
+            <w:shd w:val="clear" w:color="auto" w:fill="FFFFFF" w:themeFill="background1"/>
+          </w:tcPr>
+          <w:p>
+            <w:pPr>
+              <w:pStyle w:val="TableText"/>
+            </w:pPr>
+            <w:r>
+              <w:t>1.0</w:t>
+            </w:r>
+          </w:p>
+        </w:tc>
+      </w:tr>
+      <w:tr>
+        <w:trPr>
+          <w:trHeight w:val="181"/>
+        </w:trPr>
+        <w:tc>
+          <w:tcPr>
+            <w:tcW w:w="3256" w:type="dxa"/>
+            <w:shd w:val="clear" w:color="auto" w:fill="FFFFFF" w:themeFill="background1"/>
+          </w:tcPr>
+          <w:p>
+            <w:pPr>
+              <w:pStyle w:val="TableText"/>
               <w:rPr>
                 <w:rStyle w:val="TableTitleline"/>
                 <w:b w:val="0"/>
@@ -8625,9 +8916,17 @@
                 <w:i w:val="0"/>
                 <w:iCs w:val="0"/>
               </w:rPr>
-              <w:t>xsp.vw</w:t>
-            </w:r>
-            <w:proofErr w:type="gramEnd"/>
+            </w:pPr>
+            <w:r>
+              <w:rPr>
+                <w:rStyle w:val="TableTitleline"/>
+                <w:b w:val="0"/>
+                <w:bCs w:val="0"/>
+                <w:i w:val="0"/>
+                <w:iCs w:val="0"/>
+              </w:rPr>
+              <w:t>v_nm_nlt_data.vw</w:t>
+            </w:r>
           </w:p>
         </w:tc>
         <w:tc>
@@ -8673,10 +8972,37 @@
                 <w:i w:val="0"/>
                 <w:iCs w:val="0"/>
               </w:rPr>
-              <w:t>v_nm_element_xsp_</w:t>
-            </w:r>
-            <w:proofErr w:type="gramStart"/>
-            <w:r>
+              <w:t>V_LB_PATH_BETWEEN_POINTS.vw</w:t>
+            </w:r>
+          </w:p>
+        </w:tc>
+        <w:tc>
+          <w:tcPr>
+            <w:tcW w:w="7022" w:type="dxa"/>
+            <w:shd w:val="clear" w:color="auto" w:fill="FFFFFF" w:themeFill="background1"/>
+          </w:tcPr>
+          <w:p>
+            <w:pPr>
+              <w:pStyle w:val="TableText"/>
+            </w:pPr>
+            <w:r>
+              <w:t>1.6</w:t>
+            </w:r>
+          </w:p>
+        </w:tc>
+      </w:tr>
+      <w:tr>
+        <w:trPr>
+          <w:trHeight w:val="181"/>
+        </w:trPr>
+        <w:tc>
+          <w:tcPr>
+            <w:tcW w:w="3256" w:type="dxa"/>
+            <w:shd w:val="clear" w:color="auto" w:fill="FFFFFF" w:themeFill="background1"/>
+          </w:tcPr>
+          <w:p>
+            <w:pPr>
+              <w:pStyle w:val="TableText"/>
               <w:rPr>
                 <w:rStyle w:val="TableTitleline"/>
                 <w:b w:val="0"/>
@@ -8684,9 +9010,17 @@
                 <w:i w:val="0"/>
                 <w:iCs w:val="0"/>
               </w:rPr>
-              <w:t>rvrs.vw</w:t>
-            </w:r>
-            <w:proofErr w:type="gramEnd"/>
+            </w:pPr>
+            <w:r>
+              <w:rPr>
+                <w:rStyle w:val="TableTitleline"/>
+                <w:b w:val="0"/>
+                <w:bCs w:val="0"/>
+                <w:i w:val="0"/>
+                <w:iCs w:val="0"/>
+              </w:rPr>
+              <w:t>v_lb_rep_asset_locations.vw</w:t>
+            </w:r>
           </w:p>
         </w:tc>
         <w:tc>
@@ -8699,7 +9033,7 @@
               <w:pStyle w:val="TableText"/>
             </w:pPr>
             <w:r>
-              <w:t>1.0</w:t>
+              <w:t>1.8</w:t>
             </w:r>
           </w:p>
         </w:tc>
@@ -8732,11 +9066,37 @@
                 <w:i w:val="0"/>
                 <w:iCs w:val="0"/>
               </w:rPr>
-              <w:lastRenderedPageBreak/>
-              <w:t>v_nlt_</w:t>
-            </w:r>
-            <w:proofErr w:type="gramStart"/>
-            <w:r>
+              <w:t>lb_drop.sql</w:t>
+            </w:r>
+          </w:p>
+        </w:tc>
+        <w:tc>
+          <w:tcPr>
+            <w:tcW w:w="7022" w:type="dxa"/>
+            <w:shd w:val="clear" w:color="auto" w:fill="FFFFFF" w:themeFill="background1"/>
+          </w:tcPr>
+          <w:p>
+            <w:pPr>
+              <w:pStyle w:val="TableText"/>
+            </w:pPr>
+            <w:r>
+              <w:t>1.20</w:t>
+            </w:r>
+          </w:p>
+        </w:tc>
+      </w:tr>
+      <w:tr>
+        <w:trPr>
+          <w:trHeight w:val="181"/>
+        </w:trPr>
+        <w:tc>
+          <w:tcPr>
+            <w:tcW w:w="3256" w:type="dxa"/>
+            <w:shd w:val="clear" w:color="auto" w:fill="FFFFFF" w:themeFill="background1"/>
+          </w:tcPr>
+          <w:p>
+            <w:pPr>
+              <w:pStyle w:val="TableText"/>
               <w:rPr>
                 <w:rStyle w:val="TableTitleline"/>
                 <w:b w:val="0"/>
@@ -8744,9 +9104,17 @@
                 <w:i w:val="0"/>
                 <w:iCs w:val="0"/>
               </w:rPr>
-              <w:t>xsps.vw</w:t>
-            </w:r>
-            <w:proofErr w:type="gramEnd"/>
+            </w:pPr>
+            <w:r>
+              <w:rPr>
+                <w:rStyle w:val="TableTitleline"/>
+                <w:b w:val="0"/>
+                <w:bCs w:val="0"/>
+                <w:i w:val="0"/>
+                <w:iCs w:val="0"/>
+              </w:rPr>
+              <w:t>lb_dependencies.vw</w:t>
+            </w:r>
           </w:p>
         </w:tc>
         <w:tc>
@@ -8759,7 +9127,7 @@
               <w:pStyle w:val="TableText"/>
             </w:pPr>
             <w:r>
-              <w:t>1.1</w:t>
+              <w:t>1.0</w:t>
             </w:r>
           </w:p>
         </w:tc>
@@ -8792,10 +9160,37 @@
                 <w:i w:val="0"/>
                 <w:iCs w:val="0"/>
               </w:rPr>
-              <w:t>v_nlt_xsp_</w:t>
-            </w:r>
-            <w:proofErr w:type="gramStart"/>
-            <w:r>
+              <w:t>najx_id_seq_trg.trg</w:t>
+            </w:r>
+          </w:p>
+        </w:tc>
+        <w:tc>
+          <w:tcPr>
+            <w:tcW w:w="7022" w:type="dxa"/>
+            <w:shd w:val="clear" w:color="auto" w:fill="FFFFFF" w:themeFill="background1"/>
+          </w:tcPr>
+          <w:p>
+            <w:pPr>
+              <w:pStyle w:val="TableText"/>
+            </w:pPr>
+            <w:r>
+              <w:t>1.0</w:t>
+            </w:r>
+          </w:p>
+        </w:tc>
+      </w:tr>
+      <w:tr>
+        <w:trPr>
+          <w:trHeight w:val="181"/>
+        </w:trPr>
+        <w:tc>
+          <w:tcPr>
+            <w:tcW w:w="3256" w:type="dxa"/>
+            <w:shd w:val="clear" w:color="auto" w:fill="FFFFFF" w:themeFill="background1"/>
+          </w:tcPr>
+          <w:p>
+            <w:pPr>
+              <w:pStyle w:val="TableText"/>
               <w:rPr>
                 <w:rStyle w:val="TableTitleline"/>
                 <w:b w:val="0"/>
@@ -8803,9 +9198,17 @@
                 <w:i w:val="0"/>
                 <w:iCs w:val="0"/>
               </w:rPr>
-              <w:t>rvrs.vw</w:t>
-            </w:r>
-            <w:proofErr w:type="gramEnd"/>
+            </w:pPr>
+            <w:r>
+              <w:rPr>
+                <w:rStyle w:val="TableTitleline"/>
+                <w:b w:val="0"/>
+                <w:bCs w:val="0"/>
+                <w:i w:val="0"/>
+                <w:iCs w:val="0"/>
+              </w:rPr>
+              <w:t>nal_asset_locations_all_who.trg</w:t>
+            </w:r>
           </w:p>
         </w:tc>
         <w:tc>
@@ -8818,7 +9221,7 @@
               <w:pStyle w:val="TableText"/>
             </w:pPr>
             <w:r>
-              <w:t>1.0</w:t>
+              <w:t>1.1</w:t>
             </w:r>
           </w:p>
         </w:tc>
@@ -8851,10 +9254,37 @@
                 <w:i w:val="0"/>
                 <w:iCs w:val="0"/>
               </w:rPr>
-              <w:t>v_nlt_element_</w:t>
-            </w:r>
-            <w:proofErr w:type="gramStart"/>
-            <w:r>
+              <w:t>nal_jxp_validtion.trg</w:t>
+            </w:r>
+          </w:p>
+        </w:tc>
+        <w:tc>
+          <w:tcPr>
+            <w:tcW w:w="7022" w:type="dxa"/>
+            <w:shd w:val="clear" w:color="auto" w:fill="FFFFFF" w:themeFill="background1"/>
+          </w:tcPr>
+          <w:p>
+            <w:pPr>
+              <w:pStyle w:val="TableText"/>
+            </w:pPr>
+            <w:r>
+              <w:t>1.0</w:t>
+            </w:r>
+          </w:p>
+        </w:tc>
+      </w:tr>
+      <w:tr>
+        <w:trPr>
+          <w:trHeight w:val="181"/>
+        </w:trPr>
+        <w:tc>
+          <w:tcPr>
+            <w:tcW w:w="3256" w:type="dxa"/>
+            <w:shd w:val="clear" w:color="auto" w:fill="FFFFFF" w:themeFill="background1"/>
+          </w:tcPr>
+          <w:p>
+            <w:pPr>
+              <w:pStyle w:val="TableText"/>
               <w:rPr>
                 <w:rStyle w:val="TableTitleline"/>
                 <w:b w:val="0"/>
@@ -8862,9 +9292,17 @@
                 <w:i w:val="0"/>
                 <w:iCs w:val="0"/>
               </w:rPr>
-              <w:t>xsps.vw</w:t>
-            </w:r>
-            <w:proofErr w:type="gramEnd"/>
+            </w:pPr>
+            <w:r>
+              <w:rPr>
+                <w:rStyle w:val="TableTitleline"/>
+                <w:b w:val="0"/>
+                <w:bCs w:val="0"/>
+                <w:i w:val="0"/>
+                <w:iCs w:val="0"/>
+              </w:rPr>
+              <w:t>njxt_id_seq_trg.trg</w:t>
+            </w:r>
           </w:p>
         </w:tc>
         <w:tc>
@@ -8910,10 +9348,37 @@
                 <w:i w:val="0"/>
                 <w:iCs w:val="0"/>
               </w:rPr>
-              <w:t>v_nm_nlt_</w:t>
-            </w:r>
-            <w:proofErr w:type="gramStart"/>
-            <w:r>
+              <w:t>njx_id_seq_trg.trg</w:t>
+            </w:r>
+          </w:p>
+        </w:tc>
+        <w:tc>
+          <w:tcPr>
+            <w:tcW w:w="7022" w:type="dxa"/>
+            <w:shd w:val="clear" w:color="auto" w:fill="FFFFFF" w:themeFill="background1"/>
+          </w:tcPr>
+          <w:p>
+            <w:pPr>
+              <w:pStyle w:val="TableText"/>
+            </w:pPr>
+            <w:r>
+              <w:t>1.0</w:t>
+            </w:r>
+          </w:p>
+        </w:tc>
+      </w:tr>
+      <w:tr>
+        <w:trPr>
+          <w:trHeight w:val="181"/>
+        </w:trPr>
+        <w:tc>
+          <w:tcPr>
+            <w:tcW w:w="3256" w:type="dxa"/>
+            <w:shd w:val="clear" w:color="auto" w:fill="FFFFFF" w:themeFill="background1"/>
+          </w:tcPr>
+          <w:p>
+            <w:pPr>
+              <w:pStyle w:val="TableText"/>
               <w:rPr>
                 <w:rStyle w:val="TableTitleline"/>
                 <w:b w:val="0"/>
@@ -8921,9 +9386,17 @@
                 <w:i w:val="0"/>
                 <w:iCs w:val="0"/>
               </w:rPr>
-              <w:t>data.vw</w:t>
-            </w:r>
-            <w:proofErr w:type="gramEnd"/>
+            </w:pPr>
+            <w:r>
+              <w:rPr>
+                <w:rStyle w:val="TableTitleline"/>
+                <w:b w:val="0"/>
+                <w:bCs w:val="0"/>
+                <w:i w:val="0"/>
+                <w:iCs w:val="0"/>
+              </w:rPr>
+              <w:t>nm_asset_geometry_all_trg.trg</w:t>
+            </w:r>
           </w:p>
         </w:tc>
         <w:tc>
@@ -8969,7 +9442,7 @@
                 <w:i w:val="0"/>
                 <w:iCs w:val="0"/>
               </w:rPr>
-              <w:t>V_LB_PATH_BETWEEN_POINTS.vw</w:t>
+              <w:t>nm_location_geometry_trg.trg</w:t>
             </w:r>
           </w:p>
         </w:tc>
@@ -8983,7 +9456,7 @@
               <w:pStyle w:val="TableText"/>
             </w:pPr>
             <w:r>
-              <w:t>1.6</w:t>
+              <w:t>1.0</w:t>
             </w:r>
           </w:p>
         </w:tc>
@@ -9016,10 +9489,37 @@
                 <w:i w:val="0"/>
                 <w:iCs w:val="0"/>
               </w:rPr>
-              <w:t>v_lb_rep_asset_</w:t>
-            </w:r>
-            <w:proofErr w:type="gramStart"/>
-            <w:r>
+              <w:t>nm_loc_id_seq_usage_who.trg</w:t>
+            </w:r>
+          </w:p>
+        </w:tc>
+        <w:tc>
+          <w:tcPr>
+            <w:tcW w:w="7022" w:type="dxa"/>
+            <w:shd w:val="clear" w:color="auto" w:fill="FFFFFF" w:themeFill="background1"/>
+          </w:tcPr>
+          <w:p>
+            <w:pPr>
+              <w:pStyle w:val="TableText"/>
+            </w:pPr>
+            <w:r>
+              <w:t>1.0</w:t>
+            </w:r>
+          </w:p>
+        </w:tc>
+      </w:tr>
+      <w:tr>
+        <w:trPr>
+          <w:trHeight w:val="181"/>
+        </w:trPr>
+        <w:tc>
+          <w:tcPr>
+            <w:tcW w:w="3256" w:type="dxa"/>
+            <w:shd w:val="clear" w:color="auto" w:fill="FFFFFF" w:themeFill="background1"/>
+          </w:tcPr>
+          <w:p>
+            <w:pPr>
+              <w:pStyle w:val="TableText"/>
               <w:rPr>
                 <w:rStyle w:val="TableTitleline"/>
                 <w:b w:val="0"/>
@@ -9027,38 +9527,8 @@
                 <w:i w:val="0"/>
                 <w:iCs w:val="0"/>
               </w:rPr>
-              <w:t>locations.vw</w:t>
-            </w:r>
-            <w:proofErr w:type="gramEnd"/>
-          </w:p>
-        </w:tc>
-        <w:tc>
-          <w:tcPr>
-            <w:tcW w:w="7022" w:type="dxa"/>
-            <w:shd w:val="clear" w:color="auto" w:fill="FFFFFF" w:themeFill="background1"/>
-          </w:tcPr>
-          <w:p>
-            <w:pPr>
-              <w:pStyle w:val="TableText"/>
-            </w:pPr>
-            <w:r>
-              <w:t>1.8</w:t>
-            </w:r>
-          </w:p>
-        </w:tc>
-      </w:tr>
-      <w:tr>
-        <w:trPr>
-          <w:trHeight w:val="181"/>
-        </w:trPr>
-        <w:tc>
-          <w:tcPr>
-            <w:tcW w:w="3256" w:type="dxa"/>
-            <w:shd w:val="clear" w:color="auto" w:fill="FFFFFF" w:themeFill="background1"/>
-          </w:tcPr>
-          <w:p>
-            <w:pPr>
-              <w:pStyle w:val="TableText"/>
+            </w:pPr>
+            <w:r>
               <w:rPr>
                 <w:rStyle w:val="TableTitleline"/>
                 <w:b w:val="0"/>
@@ -9066,511 +9536,8 @@
                 <w:i w:val="0"/>
                 <w:iCs w:val="0"/>
               </w:rPr>
-            </w:pPr>
-            <w:r>
-              <w:rPr>
-                <w:rStyle w:val="TableTitleline"/>
-                <w:b w:val="0"/>
-                <w:bCs w:val="0"/>
-                <w:i w:val="0"/>
-                <w:iCs w:val="0"/>
-              </w:rPr>
-              <w:t>lb_drop.sql</w:t>
-            </w:r>
-          </w:p>
-        </w:tc>
-        <w:tc>
-          <w:tcPr>
-            <w:tcW w:w="7022" w:type="dxa"/>
-            <w:shd w:val="clear" w:color="auto" w:fill="FFFFFF" w:themeFill="background1"/>
-          </w:tcPr>
-          <w:p>
-            <w:pPr>
-              <w:pStyle w:val="TableText"/>
-            </w:pPr>
-            <w:r>
-              <w:t>1.20</w:t>
-            </w:r>
-          </w:p>
-        </w:tc>
-      </w:tr>
-      <w:tr>
-        <w:trPr>
-          <w:trHeight w:val="181"/>
-        </w:trPr>
-        <w:tc>
-          <w:tcPr>
-            <w:tcW w:w="3256" w:type="dxa"/>
-            <w:shd w:val="clear" w:color="auto" w:fill="FFFFFF" w:themeFill="background1"/>
-          </w:tcPr>
-          <w:p>
-            <w:pPr>
-              <w:pStyle w:val="TableText"/>
-              <w:rPr>
-                <w:rStyle w:val="TableTitleline"/>
-                <w:b w:val="0"/>
-                <w:bCs w:val="0"/>
-                <w:i w:val="0"/>
-                <w:iCs w:val="0"/>
-              </w:rPr>
-            </w:pPr>
-            <w:r>
-              <w:rPr>
-                <w:rStyle w:val="TableTitleline"/>
-                <w:b w:val="0"/>
-                <w:bCs w:val="0"/>
-                <w:i w:val="0"/>
-                <w:iCs w:val="0"/>
-              </w:rPr>
-              <w:t>lb_</w:t>
-            </w:r>
-            <w:proofErr w:type="gramStart"/>
-            <w:r>
-              <w:rPr>
-                <w:rStyle w:val="TableTitleline"/>
-                <w:b w:val="0"/>
-                <w:bCs w:val="0"/>
-                <w:i w:val="0"/>
-                <w:iCs w:val="0"/>
-              </w:rPr>
-              <w:t>dependencies.vw</w:t>
-            </w:r>
-            <w:proofErr w:type="gramEnd"/>
-          </w:p>
-        </w:tc>
-        <w:tc>
-          <w:tcPr>
-            <w:tcW w:w="7022" w:type="dxa"/>
-            <w:shd w:val="clear" w:color="auto" w:fill="FFFFFF" w:themeFill="background1"/>
-          </w:tcPr>
-          <w:p>
-            <w:pPr>
-              <w:pStyle w:val="TableText"/>
-            </w:pPr>
-            <w:r>
-              <w:t>1.0</w:t>
-            </w:r>
-          </w:p>
-        </w:tc>
-      </w:tr>
-      <w:tr>
-        <w:trPr>
-          <w:trHeight w:val="181"/>
-        </w:trPr>
-        <w:tc>
-          <w:tcPr>
-            <w:tcW w:w="3256" w:type="dxa"/>
-            <w:shd w:val="clear" w:color="auto" w:fill="FFFFFF" w:themeFill="background1"/>
-          </w:tcPr>
-          <w:p>
-            <w:pPr>
-              <w:pStyle w:val="TableText"/>
-              <w:rPr>
-                <w:rStyle w:val="TableTitleline"/>
-                <w:b w:val="0"/>
-                <w:bCs w:val="0"/>
-                <w:i w:val="0"/>
-                <w:iCs w:val="0"/>
-              </w:rPr>
-            </w:pPr>
-            <w:r>
-              <w:rPr>
-                <w:rStyle w:val="TableTitleline"/>
-                <w:b w:val="0"/>
-                <w:bCs w:val="0"/>
-                <w:i w:val="0"/>
-                <w:iCs w:val="0"/>
-              </w:rPr>
-              <w:t>najx_id_seq_trg.trg</w:t>
-            </w:r>
-          </w:p>
-        </w:tc>
-        <w:tc>
-          <w:tcPr>
-            <w:tcW w:w="7022" w:type="dxa"/>
-            <w:shd w:val="clear" w:color="auto" w:fill="FFFFFF" w:themeFill="background1"/>
-          </w:tcPr>
-          <w:p>
-            <w:pPr>
-              <w:pStyle w:val="TableText"/>
-            </w:pPr>
-            <w:r>
-              <w:t>1.0</w:t>
-            </w:r>
-          </w:p>
-        </w:tc>
-      </w:tr>
-      <w:tr>
-        <w:trPr>
-          <w:trHeight w:val="181"/>
-        </w:trPr>
-        <w:tc>
-          <w:tcPr>
-            <w:tcW w:w="3256" w:type="dxa"/>
-            <w:shd w:val="clear" w:color="auto" w:fill="FFFFFF" w:themeFill="background1"/>
-          </w:tcPr>
-          <w:p>
-            <w:pPr>
-              <w:pStyle w:val="TableText"/>
-              <w:rPr>
-                <w:rStyle w:val="TableTitleline"/>
-                <w:b w:val="0"/>
-                <w:bCs w:val="0"/>
-                <w:i w:val="0"/>
-                <w:iCs w:val="0"/>
-              </w:rPr>
-            </w:pPr>
-            <w:r>
-              <w:rPr>
-                <w:rStyle w:val="TableTitleline"/>
-                <w:b w:val="0"/>
-                <w:bCs w:val="0"/>
-                <w:i w:val="0"/>
-                <w:iCs w:val="0"/>
-              </w:rPr>
-              <w:t>nal_asset_locations_all_who.trg</w:t>
-            </w:r>
-          </w:p>
-        </w:tc>
-        <w:tc>
-          <w:tcPr>
-            <w:tcW w:w="7022" w:type="dxa"/>
-            <w:shd w:val="clear" w:color="auto" w:fill="FFFFFF" w:themeFill="background1"/>
-          </w:tcPr>
-          <w:p>
-            <w:pPr>
-              <w:pStyle w:val="TableText"/>
-            </w:pPr>
-            <w:r>
-              <w:t>1.1</w:t>
-            </w:r>
-          </w:p>
-        </w:tc>
-      </w:tr>
-      <w:tr>
-        <w:trPr>
-          <w:trHeight w:val="181"/>
-        </w:trPr>
-        <w:tc>
-          <w:tcPr>
-            <w:tcW w:w="3256" w:type="dxa"/>
-            <w:shd w:val="clear" w:color="auto" w:fill="FFFFFF" w:themeFill="background1"/>
-          </w:tcPr>
-          <w:p>
-            <w:pPr>
-              <w:pStyle w:val="TableText"/>
-              <w:rPr>
-                <w:rStyle w:val="TableTitleline"/>
-                <w:b w:val="0"/>
-                <w:bCs w:val="0"/>
-                <w:i w:val="0"/>
-                <w:iCs w:val="0"/>
-              </w:rPr>
-            </w:pPr>
-            <w:r>
-              <w:rPr>
-                <w:rStyle w:val="TableTitleline"/>
-                <w:b w:val="0"/>
-                <w:bCs w:val="0"/>
-                <w:i w:val="0"/>
-                <w:iCs w:val="0"/>
-              </w:rPr>
-              <w:t>nal_jxp_validtion.trg</w:t>
-            </w:r>
-          </w:p>
-        </w:tc>
-        <w:tc>
-          <w:tcPr>
-            <w:tcW w:w="7022" w:type="dxa"/>
-            <w:shd w:val="clear" w:color="auto" w:fill="FFFFFF" w:themeFill="background1"/>
-          </w:tcPr>
-          <w:p>
-            <w:pPr>
-              <w:pStyle w:val="TableText"/>
-            </w:pPr>
-            <w:r>
-              <w:t>1.0</w:t>
-            </w:r>
-          </w:p>
-        </w:tc>
-      </w:tr>
-      <w:tr>
-        <w:trPr>
-          <w:trHeight w:val="181"/>
-        </w:trPr>
-        <w:tc>
-          <w:tcPr>
-            <w:tcW w:w="3256" w:type="dxa"/>
-            <w:shd w:val="clear" w:color="auto" w:fill="FFFFFF" w:themeFill="background1"/>
-          </w:tcPr>
-          <w:p>
-            <w:pPr>
-              <w:pStyle w:val="TableText"/>
-              <w:rPr>
-                <w:rStyle w:val="TableTitleline"/>
-                <w:b w:val="0"/>
-                <w:bCs w:val="0"/>
-                <w:i w:val="0"/>
-                <w:iCs w:val="0"/>
-              </w:rPr>
-            </w:pPr>
-            <w:r>
-              <w:rPr>
-                <w:rStyle w:val="TableTitleline"/>
-                <w:b w:val="0"/>
-                <w:bCs w:val="0"/>
-                <w:i w:val="0"/>
-                <w:iCs w:val="0"/>
-              </w:rPr>
-              <w:t>njxt_id_seq_trg.trg</w:t>
-            </w:r>
-          </w:p>
-        </w:tc>
-        <w:tc>
-          <w:tcPr>
-            <w:tcW w:w="7022" w:type="dxa"/>
-            <w:shd w:val="clear" w:color="auto" w:fill="FFFFFF" w:themeFill="background1"/>
-          </w:tcPr>
-          <w:p>
-            <w:pPr>
-              <w:pStyle w:val="TableText"/>
-            </w:pPr>
-            <w:r>
-              <w:t>1.0</w:t>
-            </w:r>
-          </w:p>
-        </w:tc>
-      </w:tr>
-      <w:tr>
-        <w:trPr>
-          <w:trHeight w:val="181"/>
-        </w:trPr>
-        <w:tc>
-          <w:tcPr>
-            <w:tcW w:w="3256" w:type="dxa"/>
-            <w:shd w:val="clear" w:color="auto" w:fill="FFFFFF" w:themeFill="background1"/>
-          </w:tcPr>
-          <w:p>
-            <w:pPr>
-              <w:pStyle w:val="TableText"/>
-              <w:rPr>
-                <w:rStyle w:val="TableTitleline"/>
-                <w:b w:val="0"/>
-                <w:bCs w:val="0"/>
-                <w:i w:val="0"/>
-                <w:iCs w:val="0"/>
-              </w:rPr>
-            </w:pPr>
-            <w:r>
-              <w:rPr>
-                <w:rStyle w:val="TableTitleline"/>
-                <w:b w:val="0"/>
-                <w:bCs w:val="0"/>
-                <w:i w:val="0"/>
-                <w:iCs w:val="0"/>
-              </w:rPr>
-              <w:t>njx_id_seq_trg.trg</w:t>
-            </w:r>
-          </w:p>
-        </w:tc>
-        <w:tc>
-          <w:tcPr>
-            <w:tcW w:w="7022" w:type="dxa"/>
-            <w:shd w:val="clear" w:color="auto" w:fill="FFFFFF" w:themeFill="background1"/>
-          </w:tcPr>
-          <w:p>
-            <w:pPr>
-              <w:pStyle w:val="TableText"/>
-            </w:pPr>
-            <w:r>
-              <w:t>1.0</w:t>
-            </w:r>
-          </w:p>
-        </w:tc>
-      </w:tr>
-      <w:tr>
-        <w:trPr>
-          <w:trHeight w:val="181"/>
-        </w:trPr>
-        <w:tc>
-          <w:tcPr>
-            <w:tcW w:w="3256" w:type="dxa"/>
-            <w:shd w:val="clear" w:color="auto" w:fill="FFFFFF" w:themeFill="background1"/>
-          </w:tcPr>
-          <w:p>
-            <w:pPr>
-              <w:pStyle w:val="TableText"/>
-              <w:rPr>
-                <w:rStyle w:val="TableTitleline"/>
-                <w:b w:val="0"/>
-                <w:bCs w:val="0"/>
-                <w:i w:val="0"/>
-                <w:iCs w:val="0"/>
-              </w:rPr>
-            </w:pPr>
-            <w:r>
-              <w:rPr>
-                <w:rStyle w:val="TableTitleline"/>
-                <w:b w:val="0"/>
-                <w:bCs w:val="0"/>
-                <w:i w:val="0"/>
-                <w:iCs w:val="0"/>
-              </w:rPr>
-              <w:t>nm_asset_geometry_all_trg.trg</w:t>
-            </w:r>
-          </w:p>
-        </w:tc>
-        <w:tc>
-          <w:tcPr>
-            <w:tcW w:w="7022" w:type="dxa"/>
-            <w:shd w:val="clear" w:color="auto" w:fill="FFFFFF" w:themeFill="background1"/>
-          </w:tcPr>
-          <w:p>
-            <w:pPr>
-              <w:pStyle w:val="TableText"/>
-            </w:pPr>
-            <w:r>
-              <w:t>1.0</w:t>
-            </w:r>
-          </w:p>
-        </w:tc>
-      </w:tr>
-      <w:tr>
-        <w:trPr>
-          <w:trHeight w:val="181"/>
-        </w:trPr>
-        <w:tc>
-          <w:tcPr>
-            <w:tcW w:w="3256" w:type="dxa"/>
-            <w:shd w:val="clear" w:color="auto" w:fill="FFFFFF" w:themeFill="background1"/>
-          </w:tcPr>
-          <w:p>
-            <w:pPr>
-              <w:pStyle w:val="TableText"/>
-              <w:rPr>
-                <w:rStyle w:val="TableTitleline"/>
-                <w:b w:val="0"/>
-                <w:bCs w:val="0"/>
-                <w:i w:val="0"/>
-                <w:iCs w:val="0"/>
-              </w:rPr>
-            </w:pPr>
-            <w:r>
-              <w:rPr>
-                <w:rStyle w:val="TableTitleline"/>
-                <w:b w:val="0"/>
-                <w:bCs w:val="0"/>
-                <w:i w:val="0"/>
-                <w:iCs w:val="0"/>
-              </w:rPr>
-              <w:t>nm_location_geometry_trg.trg</w:t>
-            </w:r>
-          </w:p>
-        </w:tc>
-        <w:tc>
-          <w:tcPr>
-            <w:tcW w:w="7022" w:type="dxa"/>
-            <w:shd w:val="clear" w:color="auto" w:fill="FFFFFF" w:themeFill="background1"/>
-          </w:tcPr>
-          <w:p>
-            <w:pPr>
-              <w:pStyle w:val="TableText"/>
-            </w:pPr>
-            <w:r>
-              <w:t>1.0</w:t>
-            </w:r>
-          </w:p>
-        </w:tc>
-      </w:tr>
-      <w:tr>
-        <w:trPr>
-          <w:trHeight w:val="181"/>
-        </w:trPr>
-        <w:tc>
-          <w:tcPr>
-            <w:tcW w:w="3256" w:type="dxa"/>
-            <w:shd w:val="clear" w:color="auto" w:fill="FFFFFF" w:themeFill="background1"/>
-          </w:tcPr>
-          <w:p>
-            <w:pPr>
-              <w:pStyle w:val="TableText"/>
-              <w:rPr>
-                <w:rStyle w:val="TableTitleline"/>
-                <w:b w:val="0"/>
-                <w:bCs w:val="0"/>
-                <w:i w:val="0"/>
-                <w:iCs w:val="0"/>
-              </w:rPr>
-            </w:pPr>
-            <w:r>
-              <w:rPr>
-                <w:rStyle w:val="TableTitleline"/>
-                <w:b w:val="0"/>
-                <w:bCs w:val="0"/>
-                <w:i w:val="0"/>
-                <w:iCs w:val="0"/>
-              </w:rPr>
-              <w:t>nm_loc_id_seq_usage_who.trg</w:t>
-            </w:r>
-          </w:p>
-        </w:tc>
-        <w:tc>
-          <w:tcPr>
-            <w:tcW w:w="7022" w:type="dxa"/>
-            <w:shd w:val="clear" w:color="auto" w:fill="FFFFFF" w:themeFill="background1"/>
-          </w:tcPr>
-          <w:p>
-            <w:pPr>
-              <w:pStyle w:val="TableText"/>
-            </w:pPr>
-            <w:r>
-              <w:t>1.0</w:t>
-            </w:r>
-          </w:p>
-        </w:tc>
-      </w:tr>
-      <w:tr>
-        <w:trPr>
-          <w:trHeight w:val="181"/>
-        </w:trPr>
-        <w:tc>
-          <w:tcPr>
-            <w:tcW w:w="3256" w:type="dxa"/>
-            <w:shd w:val="clear" w:color="auto" w:fill="FFFFFF" w:themeFill="background1"/>
-          </w:tcPr>
-          <w:p>
-            <w:pPr>
-              <w:pStyle w:val="TableText"/>
-              <w:rPr>
-                <w:rStyle w:val="TableTitleline"/>
-                <w:b w:val="0"/>
-                <w:bCs w:val="0"/>
-                <w:i w:val="0"/>
-                <w:iCs w:val="0"/>
-              </w:rPr>
-            </w:pPr>
-            <w:r>
-              <w:rPr>
-                <w:rStyle w:val="TableTitleline"/>
-                <w:b w:val="0"/>
-                <w:bCs w:val="0"/>
-                <w:i w:val="0"/>
-                <w:iCs w:val="0"/>
-              </w:rPr>
-              <w:t>nm_locations_</w:t>
-            </w:r>
-            <w:proofErr w:type="gramStart"/>
-            <w:r>
-              <w:rPr>
-                <w:rStyle w:val="TableTitleline"/>
-                <w:b w:val="0"/>
-                <w:bCs w:val="0"/>
-                <w:i w:val="0"/>
-                <w:iCs w:val="0"/>
-              </w:rPr>
-              <w:t>full.vw</w:t>
-            </w:r>
-            <w:proofErr w:type="gramEnd"/>
+              <w:t>nm_locations_full.vw</w:t>
+            </w:r>
           </w:p>
         </w:tc>
         <w:tc>
@@ -9662,15 +9629,7 @@
     </w:p>
     <w:p>
       <w:r>
-        <w:t>The graph is instantiated over the network through reference to the procedure lb_</w:t>
-      </w:r>
-      <w:proofErr w:type="gramStart"/>
-      <w:r>
-        <w:t>path.make</w:t>
-      </w:r>
-      <w:proofErr w:type="gramEnd"/>
-      <w:r>
-        <w:t>_nw_from_lrefs which uses an array of linear references and an optional asset type. If an asset type is supplied, the network graph is constrained to datum types over which the specified asset type may be placed. If the asset type is not specified, all datum network types are possibly included in the graph.</w:t>
+        <w:t>The graph is instantiated over the network through reference to the procedure lb_path.make_nw_from_lrefs which uses an array of linear references and an optional asset type. If an asset type is supplied, the network graph is constrained to datum types over which the specified asset type may be placed. If the asset type is not specified, all datum network types are possibly included in the graph.</w:t>
       </w:r>
       <w:r>
         <w:t xml:space="preserve"> A stand-alone version of this procedure has been made available which takes a set of linear references and no asset type. This will be removed in a future build and has been made available for compatibility with a demonstration system.</w:t>
@@ -10598,15 +10557,7 @@
                               <w:pStyle w:val="NoSpacing"/>
                             </w:pPr>
                             <w:r>
-                              <w:t>l_nal_</w:t>
-                            </w:r>
-                            <w:proofErr w:type="gramStart"/>
-                            <w:r>
-                              <w:t>id :</w:t>
-                            </w:r>
-                            <w:proofErr w:type="gramEnd"/>
-                            <w:r>
-                              <w:t>= LB_LOAD.LD_NAL('XSPT', 98, 'Test of XSP', NULL, 'Y', 'N', trunc(sysdate), NULL);</w:t>
+                              <w:t>l_nal_id := LB_LOAD.LD_NAL('XSPT', 98, 'Test of XSP', NULL, 'Y', 'N', trunc(sysdate), NULL);</w:t>
                             </w:r>
                           </w:p>
                           <w:p>
@@ -10614,15 +10565,7 @@
                               <w:pStyle w:val="NoSpacing"/>
                             </w:pPr>
                             <w:r>
-                              <w:t>LB_LOAD.LB_LD_</w:t>
-                            </w:r>
-                            <w:proofErr w:type="gramStart"/>
-                            <w:r>
-                              <w:t>RANGE(</w:t>
-                            </w:r>
-                            <w:proofErr w:type="gramEnd"/>
-                            <w:r>
-                              <w:t>l_nal_id, 'XSPT', 767, 'G', 8, 250, 600, 1, 'R', trunc(sysdate), 1, NULL);</w:t>
+                              <w:t>LB_LOAD.LB_LD_RANGE(l_nal_id, 'XSPT', 767, 'G', 8, 250, 600, 1, 'R', trunc(sysdate), 1, NULL);</w:t>
                             </w:r>
                           </w:p>
                           <w:p>
@@ -10667,15 +10610,7 @@
                               <w:pStyle w:val="NoSpacing"/>
                             </w:pPr>
                             <w:r>
-                              <w:t>l_nal_</w:t>
-                            </w:r>
-                            <w:proofErr w:type="gramStart"/>
-                            <w:r>
-                              <w:t>id :</w:t>
-                            </w:r>
-                            <w:proofErr w:type="gramEnd"/>
-                            <w:r>
-                              <w:t>= LB_LOAD.LD_NAL('XSPT', 99, 'Test of XSP', NULL, 'Y', 'N', trunc(sysdate), NULL);</w:t>
+                              <w:t>l_nal_id := LB_LOAD.LD_NAL('XSPT', 99, 'Test of XSP', NULL, 'Y', 'N', trunc(sysdate), NULL);</w:t>
                             </w:r>
                           </w:p>
                           <w:p>
@@ -10683,15 +10618,7 @@
                               <w:pStyle w:val="NoSpacing"/>
                             </w:pPr>
                             <w:r>
-                              <w:t>LB_LOAD.LB_LD_</w:t>
-                            </w:r>
-                            <w:proofErr w:type="gramStart"/>
-                            <w:r>
-                              <w:t>RANGE(</w:t>
-                            </w:r>
-                            <w:proofErr w:type="gramEnd"/>
-                            <w:r>
-                              <w:t>l_nal_id, 'XSPT', 767, 'G', 8, 0, 360, 1, 'L', trunc(sysdate), 1, NULL);</w:t>
+                              <w:t>LB_LOAD.LB_LD_RANGE(l_nal_id, 'XSPT', 767, 'G', 8, 0, 360, 1, 'L', trunc(sysdate), 1, NULL);</w:t>
                             </w:r>
                           </w:p>
                           <w:p>
@@ -10757,15 +10684,7 @@
                         <w:pStyle w:val="NoSpacing"/>
                       </w:pPr>
                       <w:r>
-                        <w:t>l_nal_</w:t>
-                      </w:r>
-                      <w:proofErr w:type="gramStart"/>
-                      <w:r>
-                        <w:t>id :</w:t>
-                      </w:r>
-                      <w:proofErr w:type="gramEnd"/>
-                      <w:r>
-                        <w:t>= LB_LOAD.LD_NAL('XSPT', 98, 'Test of XSP', NULL, 'Y', 'N', trunc(sysdate), NULL);</w:t>
+                        <w:t>l_nal_id := LB_LOAD.LD_NAL('XSPT', 98, 'Test of XSP', NULL, 'Y', 'N', trunc(sysdate), NULL);</w:t>
                       </w:r>
                     </w:p>
                     <w:p>
@@ -10773,15 +10692,7 @@
                         <w:pStyle w:val="NoSpacing"/>
                       </w:pPr>
                       <w:r>
-                        <w:t>LB_LOAD.LB_LD_</w:t>
-                      </w:r>
-                      <w:proofErr w:type="gramStart"/>
-                      <w:r>
-                        <w:t>RANGE(</w:t>
-                      </w:r>
-                      <w:proofErr w:type="gramEnd"/>
-                      <w:r>
-                        <w:t>l_nal_id, 'XSPT', 767, 'G', 8, 250, 600, 1, 'R', trunc(sysdate), 1, NULL);</w:t>
+                        <w:t>LB_LOAD.LB_LD_RANGE(l_nal_id, 'XSPT', 767, 'G', 8, 250, 600, 1, 'R', trunc(sysdate), 1, NULL);</w:t>
                       </w:r>
                     </w:p>
                     <w:p>
@@ -10826,15 +10737,7 @@
                         <w:pStyle w:val="NoSpacing"/>
                       </w:pPr>
                       <w:r>
-                        <w:t>l_nal_</w:t>
-                      </w:r>
-                      <w:proofErr w:type="gramStart"/>
-                      <w:r>
-                        <w:t>id :</w:t>
-                      </w:r>
-                      <w:proofErr w:type="gramEnd"/>
-                      <w:r>
-                        <w:t>= LB_LOAD.LD_NAL('XSPT', 99, 'Test of XSP', NULL, 'Y', 'N', trunc(sysdate), NULL);</w:t>
+                        <w:t>l_nal_id := LB_LOAD.LD_NAL('XSPT', 99, 'Test of XSP', NULL, 'Y', 'N', trunc(sysdate), NULL);</w:t>
                       </w:r>
                     </w:p>
                     <w:p>
@@ -10842,15 +10745,7 @@
                         <w:pStyle w:val="NoSpacing"/>
                       </w:pPr>
                       <w:r>
-                        <w:t>LB_LOAD.LB_LD_</w:t>
-                      </w:r>
-                      <w:proofErr w:type="gramStart"/>
-                      <w:r>
-                        <w:t>RANGE(</w:t>
-                      </w:r>
-                      <w:proofErr w:type="gramEnd"/>
-                      <w:r>
-                        <w:t>l_nal_id, 'XSPT', 767, 'G', 8, 0, 360, 1, 'L', trunc(sysdate), 1, NULL);</w:t>
+                        <w:t>LB_LOAD.LB_LD_RANGE(l_nal_id, 'XSPT', 767, 'G', 8, 0, 360, 1, 'L', trunc(sysdate), 1, NULL);</w:t>
                       </w:r>
                     </w:p>
                     <w:p>
@@ -11109,16 +11004,8 @@
         <w:rPr>
           <w:rFonts w:ascii="Arial" w:hAnsi="Arial" w:cs="Arial"/>
         </w:rPr>
-        <w:t xml:space="preserve">from </w:t>
-      </w:r>
-      <w:proofErr w:type="gramStart"/>
-      <w:r>
-        <w:rPr>
-          <w:rFonts w:ascii="Arial" w:hAnsi="Arial" w:cs="Arial"/>
-        </w:rPr>
-        <w:t>table(</w:t>
-      </w:r>
-      <w:proofErr w:type="gramEnd"/>
+        <w:t>from table(</w:t>
+      </w:r>
       <w:r>
         <w:rPr>
           <w:rFonts w:ascii="Arial" w:hAnsi="Arial" w:cs="Arial"/>
@@ -13570,16 +13457,8 @@
         <w:rPr>
           <w:rFonts w:ascii="Arial" w:hAnsi="Arial" w:cs="Arial"/>
         </w:rPr>
-        <w:t xml:space="preserve">from </w:t>
-      </w:r>
-      <w:proofErr w:type="gramStart"/>
-      <w:r>
-        <w:rPr>
-          <w:rFonts w:ascii="Arial" w:hAnsi="Arial" w:cs="Arial"/>
-        </w:rPr>
-        <w:t>table(</w:t>
-      </w:r>
-      <w:proofErr w:type="gramEnd"/>
+        <w:t>from table(</w:t>
+      </w:r>
       <w:r>
         <w:rPr>
           <w:rFonts w:ascii="Arial" w:hAnsi="Arial" w:cs="Arial"/>
@@ -14326,21 +14205,7 @@
         <w:rPr>
           <w:rFonts w:ascii="Arial" w:hAnsi="Arial" w:cs="Arial"/>
         </w:rPr>
-        <w:t>nm3rvrs.reverse_</w:t>
-      </w:r>
-      <w:proofErr w:type="gramStart"/>
-      <w:r>
-        <w:rPr>
-          <w:rFonts w:ascii="Arial" w:hAnsi="Arial" w:cs="Arial"/>
-        </w:rPr>
-        <w:t>route(</w:t>
-      </w:r>
-      <w:proofErr w:type="gramEnd"/>
-      <w:r>
-        <w:rPr>
-          <w:rFonts w:ascii="Arial" w:hAnsi="Arial" w:cs="Arial"/>
-        </w:rPr>
-        <w:t>767, trunc(sysdate));</w:t>
+        <w:t>nm3rvrs.reverse_route(767, trunc(sysdate));</w:t>
       </w:r>
     </w:p>
     <w:p>
@@ -15108,9 +14973,19 @@
           <w:highlight w:val="white"/>
           <w:lang w:val="en-US"/>
         </w:rPr>
-        <w:t xml:space="preserve"> </w:t>
-      </w:r>
-      <w:proofErr w:type="gramStart"/>
+        <w:t xml:space="preserve"> contains</w:t>
+      </w:r>
+      <w:r>
+        <w:rPr>
+          <w:rFonts w:ascii="Courier" w:hAnsi="Courier" w:cs="Courier"/>
+          <w:color w:val="0000FF"/>
+          <w:sz w:val="20"/>
+          <w:szCs w:val="20"/>
+          <w:highlight w:val="white"/>
+          <w:lang w:val="en-US"/>
+        </w:rPr>
+        <w:t>(</w:t>
+      </w:r>
       <w:r>
         <w:rPr>
           <w:rFonts w:ascii="Courier" w:hAnsi="Courier" w:cs="Courier"/>
@@ -15120,7 +14995,7 @@
           <w:highlight w:val="white"/>
           <w:lang w:val="en-US"/>
         </w:rPr>
-        <w:t>contains</w:t>
+        <w:t>network_name_descr</w:t>
       </w:r>
       <w:r>
         <w:rPr>
@@ -15131,9 +15006,8 @@
           <w:highlight w:val="white"/>
           <w:lang w:val="en-US"/>
         </w:rPr>
-        <w:t>(</w:t>
-      </w:r>
-      <w:proofErr w:type="gramEnd"/>
+        <w:t>,</w:t>
+      </w:r>
       <w:r>
         <w:rPr>
           <w:rFonts w:ascii="Courier" w:hAnsi="Courier" w:cs="Courier"/>
@@ -15143,7 +15017,18 @@
           <w:highlight w:val="white"/>
           <w:lang w:val="en-US"/>
         </w:rPr>
-        <w:t>network_name_descr</w:t>
+        <w:t xml:space="preserve"> </w:t>
+      </w:r>
+      <w:r>
+        <w:rPr>
+          <w:rFonts w:ascii="Courier" w:hAnsi="Courier" w:cs="Courier"/>
+          <w:color w:val="FF0000"/>
+          <w:sz w:val="20"/>
+          <w:szCs w:val="20"/>
+          <w:highlight w:val="white"/>
+          <w:lang w:val="en-US"/>
+        </w:rPr>
+        <w:t>'high street'</w:t>
       </w:r>
       <w:r>
         <w:rPr>
@@ -15154,7 +15039,7 @@
           <w:highlight w:val="white"/>
           <w:lang w:val="en-US"/>
         </w:rPr>
-        <w:t>,</w:t>
+        <w:t>)</w:t>
       </w:r>
       <w:r>
         <w:rPr>
@@ -15170,24 +15055,13 @@
       <w:r>
         <w:rPr>
           <w:rFonts w:ascii="Courier" w:hAnsi="Courier" w:cs="Courier"/>
-          <w:color w:val="FF0000"/>
-          <w:sz w:val="20"/>
-          <w:szCs w:val="20"/>
-          <w:highlight w:val="white"/>
-          <w:lang w:val="en-US"/>
-        </w:rPr>
-        <w:t>'high street'</w:t>
-      </w:r>
-      <w:r>
-        <w:rPr>
-          <w:rFonts w:ascii="Courier" w:hAnsi="Courier" w:cs="Courier"/>
           <w:color w:val="0000FF"/>
           <w:sz w:val="20"/>
           <w:szCs w:val="20"/>
           <w:highlight w:val="white"/>
           <w:lang w:val="en-US"/>
         </w:rPr>
-        <w:t>)</w:t>
+        <w:t>&gt;</w:t>
       </w:r>
       <w:r>
         <w:rPr>
@@ -15203,28 +15077,6 @@
       <w:r>
         <w:rPr>
           <w:rFonts w:ascii="Courier" w:hAnsi="Courier" w:cs="Courier"/>
-          <w:color w:val="0000FF"/>
-          <w:sz w:val="20"/>
-          <w:szCs w:val="20"/>
-          <w:highlight w:val="white"/>
-          <w:lang w:val="en-US"/>
-        </w:rPr>
-        <w:t>&gt;</w:t>
-      </w:r>
-      <w:r>
-        <w:rPr>
-          <w:rFonts w:ascii="Courier" w:hAnsi="Courier" w:cs="Courier"/>
-          <w:color w:val="000000"/>
-          <w:sz w:val="20"/>
-          <w:szCs w:val="20"/>
-          <w:highlight w:val="white"/>
-          <w:lang w:val="en-US"/>
-        </w:rPr>
-        <w:t xml:space="preserve"> </w:t>
-      </w:r>
-      <w:r>
-        <w:rPr>
-          <w:rFonts w:ascii="Courier" w:hAnsi="Courier" w:cs="Courier"/>
           <w:color w:val="800000"/>
           <w:sz w:val="20"/>
           <w:szCs w:val="20"/>
@@ -15257,18 +15109,10 @@
     </w:p>
     <w:p>
       <w:r>
-        <w:t xml:space="preserve">These two procedures allow query tools such </w:t>
-      </w:r>
-      <w:proofErr w:type="gramStart"/>
-      <w:r>
-        <w:t xml:space="preserve">as  </w:t>
-      </w:r>
-      <w:r>
-        <w:t>get</w:t>
-      </w:r>
-      <w:proofErr w:type="gramEnd"/>
-      <w:r>
-        <w:t>_lb_RPt_tab</w:t>
+        <w:t xml:space="preserve">These two procedures allow query tools such as  </w:t>
+      </w:r>
+      <w:r>
+        <w:t>get_lb_RPt_tab</w:t>
       </w:r>
       <w:r>
         <w:t xml:space="preserve"> and translation tools such as </w:t>
@@ -15367,29 +15211,7 @@
         <w:t xml:space="preserve"> and a search-radius in any unit of measure. It is also expected that the output measures and geometry items should be generated in units of measure and coordinate system specified by the user. </w:t>
       </w:r>
       <w:r>
-        <w:t>To this end a new package has been included in this build. It includes a single function which transforms a simple XY coordinate (</w:t>
-      </w:r>
-      <w:proofErr w:type="gramStart"/>
-      <w:r>
-        <w:t>in a given</w:t>
-      </w:r>
-      <w:proofErr w:type="gramEnd"/>
-      <w:r>
-        <w:t xml:space="preserve"> SRID) and produces a list of network references and related information. It uses new object types of LB_SNAP and its table </w:t>
-      </w:r>
-      <w:proofErr w:type="gramStart"/>
-      <w:r>
-        <w:t xml:space="preserve">object </w:t>
-      </w:r>
-      <w:r>
-        <w:t xml:space="preserve"> </w:t>
-      </w:r>
-      <w:r>
-        <w:t>lb</w:t>
-      </w:r>
-      <w:proofErr w:type="gramEnd"/>
-      <w:r>
-        <w:t>_snap_tab</w:t>
+        <w:t>To this end a new package has been included in this build. It includes a single function which transforms a simple XY coordinate (in a given SRID) and produces a list of network references and related information. It uses new object types of LB_SNAP and its table object  lb_snap_tab</w:t>
       </w:r>
     </w:p>
     <w:p>
@@ -15435,15 +15257,7 @@
         <w:pStyle w:val="Body"/>
       </w:pPr>
       <w:r>
-        <w:t xml:space="preserve">                               pi_in_uol     IN nm_</w:t>
-      </w:r>
-      <w:proofErr w:type="gramStart"/>
-      <w:r>
-        <w:t>units.un</w:t>
-      </w:r>
-      <w:proofErr w:type="gramEnd"/>
-      <w:r>
-        <w:t>_unit_id%TYPE,</w:t>
+        <w:t xml:space="preserve">                               pi_in_uol     IN nm_units.un_unit_id%TYPE,</w:t>
       </w:r>
     </w:p>
     <w:p>
@@ -15459,15 +15273,7 @@
         <w:pStyle w:val="Body"/>
       </w:pPr>
       <w:r>
-        <w:t xml:space="preserve">                               pi_out_uol    IN nm_</w:t>
-      </w:r>
-      <w:proofErr w:type="gramStart"/>
-      <w:r>
-        <w:t>units.un</w:t>
-      </w:r>
-      <w:proofErr w:type="gramEnd"/>
-      <w:r>
-        <w:t>_unit_id%TYPE,</w:t>
+        <w:t xml:space="preserve">                               pi_out_uol    IN nm_units.un_unit_id%TYPE,</w:t>
       </w:r>
     </w:p>
     <w:p>
@@ -15700,15 +15506,7 @@
               <w:pStyle w:val="Body"/>
             </w:pPr>
             <w:r>
-              <w:t>nm_</w:t>
-            </w:r>
-            <w:proofErr w:type="gramStart"/>
-            <w:r>
-              <w:t>units.un</w:t>
-            </w:r>
-            <w:proofErr w:type="gramEnd"/>
-            <w:r>
-              <w:t>_unit_id%TYPE,</w:t>
+              <w:t>nm_units.un_unit_id%TYPE,</w:t>
             </w:r>
           </w:p>
           <w:p>
@@ -15798,15 +15596,7 @@
               <w:pStyle w:val="Body"/>
             </w:pPr>
             <w:r>
-              <w:t>nm_</w:t>
-            </w:r>
-            <w:proofErr w:type="gramStart"/>
-            <w:r>
-              <w:t>units.un</w:t>
-            </w:r>
-            <w:proofErr w:type="gramEnd"/>
-            <w:r>
-              <w:t>_unit_id%TYPE,</w:t>
+              <w:t>nm_units.un_unit_id%TYPE,</w:t>
             </w:r>
           </w:p>
           <w:p>
@@ -16304,10 +16094,7 @@
               <w:pStyle w:val="Body"/>
             </w:pPr>
             <w:r>
-              <w:t xml:space="preserve">The unit of length </w:t>
-            </w:r>
-            <w:r>
-              <w:t>used in returned values</w:t>
+              <w:t>The unit of length used in returned values</w:t>
             </w:r>
           </w:p>
         </w:tc>
@@ -16478,15 +16265,7 @@
         <w:pStyle w:val="Body"/>
       </w:pPr>
       <w:r>
-        <w:t xml:space="preserve">         </w:t>
-      </w:r>
-      <w:proofErr w:type="gramStart"/>
-      <w:r>
-        <w:t>t.measure</w:t>
-      </w:r>
-      <w:proofErr w:type="gramEnd"/>
-      <w:r>
-        <w:t>,</w:t>
+        <w:t xml:space="preserve">         t.measure,</w:t>
       </w:r>
     </w:p>
     <w:p>
@@ -16494,15 +16273,7 @@
         <w:pStyle w:val="Body"/>
       </w:pPr>
       <w:r>
-        <w:t xml:space="preserve">         </w:t>
-      </w:r>
-      <w:proofErr w:type="gramStart"/>
-      <w:r>
-        <w:t>t.distance</w:t>
-      </w:r>
-      <w:proofErr w:type="gramEnd"/>
-      <w:r>
-        <w:t>_from,</w:t>
+        <w:t xml:space="preserve">         t.distance_from,</w:t>
       </w:r>
     </w:p>
     <w:p>
@@ -16510,15 +16281,7 @@
         <w:pStyle w:val="Body"/>
       </w:pPr>
       <w:r>
-        <w:t xml:space="preserve">         </w:t>
-      </w:r>
-      <w:proofErr w:type="gramStart"/>
-      <w:r>
-        <w:t>t.unit</w:t>
-      </w:r>
-      <w:proofErr w:type="gramEnd"/>
-      <w:r>
-        <w:t>_id,</w:t>
+        <w:t xml:space="preserve">         t.unit_id,</w:t>
       </w:r>
     </w:p>
     <w:p>
@@ -16526,15 +16289,7 @@
         <w:pStyle w:val="Body"/>
       </w:pPr>
       <w:r>
-        <w:t xml:space="preserve">         </w:t>
-      </w:r>
-      <w:proofErr w:type="gramStart"/>
-      <w:r>
-        <w:t>t.unit</w:t>
-      </w:r>
-      <w:proofErr w:type="gramEnd"/>
-      <w:r>
-        <w:t>_name,</w:t>
+        <w:t xml:space="preserve">         t.unit_name,</w:t>
       </w:r>
     </w:p>
     <w:p>
@@ -16671,10 +16426,7 @@
         <w:pStyle w:val="Body"/>
       </w:pPr>
       <w:r>
-        <w:t>ORDER BY distance_from</w:t>
-      </w:r>
-      <w:r>
-        <w:t>;</w:t>
+        <w:t>ORDER BY distance_from;</w:t>
       </w:r>
     </w:p>
     <w:p>
@@ -17082,7 +16834,7 @@
             <w:fldChar w:fldCharType="separate"/>
           </w:r>
           <w:r>
-            <w:t>11-Jul-18</w:t>
+            <w:t>13-Jul-18</w:t>
           </w:r>
           <w:r>
             <w:fldChar w:fldCharType="end"/>
@@ -17242,11 +16994,21 @@
               <w:rStyle w:val="HighlightText"/>
             </w:rPr>
           </w:pPr>
-          <w:fldSimple w:instr=" DOCPROPERTY  $Product$  \* MERGEFORMAT ">
-            <w:r>
-              <w:t>Network Manager</w:t>
-            </w:r>
-          </w:fldSimple>
+          <w:r>
+            <w:fldChar w:fldCharType="begin"/>
+          </w:r>
+          <w:r>
+            <w:instrText xml:space="preserve"> DOCPROPERTY  $Product$  \* MERGEFORMAT </w:instrText>
+          </w:r>
+          <w:r>
+            <w:fldChar w:fldCharType="separate"/>
+          </w:r>
+          <w:r>
+            <w:t>Network Manager</w:t>
+          </w:r>
+          <w:r>
+            <w:fldChar w:fldCharType="end"/>
+          </w:r>
           <w:r>
             <w:t xml:space="preserve"> Fix Release Notes</w:t>
           </w:r>
@@ -17293,11 +17055,21 @@
           <w:vAlign w:val="center"/>
         </w:tcPr>
         <w:p>
-          <w:fldSimple w:instr=" DOCPROPERTY  &quot;$Base Release$&quot;  \* MERGEFORMAT ">
-            <w:r>
-              <w:t>4.7.0.0</w:t>
-            </w:r>
-          </w:fldSimple>
+          <w:r>
+            <w:fldChar w:fldCharType="begin"/>
+          </w:r>
+          <w:r>
+            <w:instrText xml:space="preserve"> DOCPROPERTY  "$Base Release$"  \* MERGEFORMAT </w:instrText>
+          </w:r>
+          <w:r>
+            <w:fldChar w:fldCharType="separate"/>
+          </w:r>
+          <w:r>
+            <w:t>4.7.0.0</w:t>
+          </w:r>
+          <w:r>
+            <w:fldChar w:fldCharType="end"/>
+          </w:r>
           <w:r>
             <w:t xml:space="preserve"> Fix 55</w:t>
           </w:r>
@@ -17330,23 +17102,43 @@
           <w:r>
             <w:t xml:space="preserve"> </w:t>
           </w:r>
-          <w:fldSimple w:instr=" DOCPROPERTY  &quot;$Release Date$&quot;  \* MERGEFORMAT ">
-            <w:r>
-              <w:t>13th July 2018</w:t>
-            </w:r>
-          </w:fldSimple>
+          <w:r>
+            <w:fldChar w:fldCharType="begin"/>
+          </w:r>
+          <w:r>
+            <w:instrText xml:space="preserve"> DOCPROPERTY  "$Release Date$"  \* MERGEFORMAT </w:instrText>
+          </w:r>
+          <w:r>
+            <w:fldChar w:fldCharType="separate"/>
+          </w:r>
+          <w:r>
+            <w:t>13th July 2018</w:t>
+          </w:r>
+          <w:r>
+            <w:fldChar w:fldCharType="end"/>
+          </w:r>
         </w:p>
         <w:p>
           <w:pPr>
             <w:spacing w:after="0"/>
           </w:pPr>
-          <w:fldSimple w:instr=" DOCPROPERTY  &quot;$Bentley Select Release$&quot;  \* MERGEFORMAT ">
-            <w:bookmarkStart w:id="15" w:name="_Hlk498337911"/>
-            <w:r>
-              <w:t>exnm04070013en_updt55</w:t>
-            </w:r>
-            <w:bookmarkEnd w:id="15"/>
-          </w:fldSimple>
+          <w:r>
+            <w:fldChar w:fldCharType="begin"/>
+          </w:r>
+          <w:r>
+            <w:instrText xml:space="preserve"> DOCPROPERTY  "$Bentley Select Release$"  \* MERGEFORMAT </w:instrText>
+          </w:r>
+          <w:r>
+            <w:fldChar w:fldCharType="separate"/>
+          </w:r>
+          <w:bookmarkStart w:id="15" w:name="_Hlk498337911"/>
+          <w:r>
+            <w:t>exnm04070013en_updt55</w:t>
+          </w:r>
+          <w:bookmarkEnd w:id="15"/>
+          <w:r>
+            <w:fldChar w:fldCharType="end"/>
+          </w:r>
         </w:p>
       </w:tc>
       <w:tc>
@@ -22094,7 +21886,7 @@
 </file>
 
 <file path=customXml/itemProps1.xml><?xml version="1.0" encoding="utf-8"?>
-<ds:datastoreItem xmlns:ds="http://schemas.openxmlformats.org/officeDocument/2006/customXml" ds:itemID="{AC6D2DA9-8170-41F2-AF29-540BA6C1B7CD}">
+<ds:datastoreItem xmlns:ds="http://schemas.openxmlformats.org/officeDocument/2006/customXml" ds:itemID="{CFA0DE06-065E-4EE5-900A-406F3FAE6721}">
   <ds:schemaRefs>
     <ds:schemaRef ds:uri="http://schemas.openxmlformats.org/officeDocument/2006/bibliography"/>
   </ds:schemaRefs>

</xml_diff>